<commit_message>
updated the sh files
</commit_message>
<xml_diff>
--- a/deploymet_steps.docx
+++ b/deploymet_steps.docx
@@ -4,6 +4,156 @@
   <w:body>
     <w:p>
       <w:pPr>
+        <w:ind w:left="360"/>
+        <w:rPr>
+          <w:b/>
+          <w:lang w:val="en-US"/>
+        </w:rPr>
+      </w:pPr>
+      <w:r>
+        <w:rPr>
+          <w:b/>
+          <w:lang w:val="en-US"/>
+        </w:rPr>
+        <w:t>NOTE: DOCKER ENGINE MUST RUN:</w:t>
+      </w:r>
+    </w:p>
+    <w:p>
+      <w:pPr>
+        <w:pStyle w:val="ListParagraph"/>
+        <w:numPr>
+          <w:ilvl w:val="0"/>
+          <w:numId w:val="1"/>
+        </w:numPr>
+        <w:rPr>
+          <w:lang w:val="en-US"/>
+        </w:rPr>
+      </w:pPr>
+      <w:r>
+        <w:rPr>
+          <w:lang w:val="en-US"/>
+        </w:rPr>
+        <w:t>To run follow below steps</w:t>
+      </w:r>
+    </w:p>
+    <w:p>
+      <w:pPr>
+        <w:pStyle w:val="ListParagraph"/>
+        <w:numPr>
+          <w:ilvl w:val="1"/>
+          <w:numId w:val="1"/>
+        </w:numPr>
+        <w:rPr>
+          <w:lang w:val="en-US"/>
+        </w:rPr>
+      </w:pPr>
+      <w:r>
+        <w:rPr>
+          <w:lang w:val="en-US"/>
+        </w:rPr>
+        <w:t>Download Docker Desktop from google then open</w:t>
+      </w:r>
+    </w:p>
+    <w:p>
+      <w:pPr>
+        <w:pStyle w:val="ListParagraph"/>
+        <w:numPr>
+          <w:ilvl w:val="1"/>
+          <w:numId w:val="1"/>
+        </w:numPr>
+        <w:rPr>
+          <w:lang w:val="en-US"/>
+        </w:rPr>
+      </w:pPr>
+      <w:r>
+        <w:rPr>
+          <w:lang w:val="en-US"/>
+        </w:rPr>
+        <w:t>Open the App in the bottom left you should see the “</w:t>
+      </w:r>
+      <w:proofErr w:type="spellStart"/>
+      <w:r>
+        <w:rPr>
+          <w:lang w:val="en-US"/>
+        </w:rPr>
+        <w:t>EngineRunning</w:t>
+      </w:r>
+      <w:proofErr w:type="spellEnd"/>
+      <w:r>
+        <w:rPr>
+          <w:lang w:val="en-US"/>
+        </w:rPr>
+        <w:t>”</w:t>
+      </w:r>
+    </w:p>
+    <w:p>
+      <w:pPr>
+        <w:pStyle w:val="ListParagraph"/>
+        <w:numPr>
+          <w:ilvl w:val="1"/>
+          <w:numId w:val="1"/>
+        </w:numPr>
+        <w:rPr>
+          <w:lang w:val="en-US"/>
+        </w:rPr>
+      </w:pPr>
+      <w:r>
+        <w:rPr>
+          <w:noProof/>
+          <w:lang w:eastAsia="en-IN"/>
+        </w:rPr>
+        <w:drawing>
+          <wp:inline distT="0" distB="0" distL="0" distR="0">
+            <wp:extent cx="3131820" cy="2747010"/>
+            <wp:effectExtent l="0" t="0" r="0" b="0"/>
+            <wp:docPr id="1" name="Picture 1" descr="D:\d_data\AnuragReddy_Naredla_python_data\python\data_science_concepts_github\LLMOPS\project3\images\docker.png"/>
+            <wp:cNvGraphicFramePr>
+              <a:graphicFrameLocks xmlns:a="http://schemas.openxmlformats.org/drawingml/2006/main" noChangeAspect="1"/>
+            </wp:cNvGraphicFramePr>
+            <a:graphic xmlns:a="http://schemas.openxmlformats.org/drawingml/2006/main">
+              <a:graphicData uri="http://schemas.openxmlformats.org/drawingml/2006/picture">
+                <pic:pic xmlns:pic="http://schemas.openxmlformats.org/drawingml/2006/picture">
+                  <pic:nvPicPr>
+                    <pic:cNvPr id="0" name="Picture 1" descr="D:\d_data\AnuragReddy_Naredla_python_data\python\data_science_concepts_github\LLMOPS\project3\images\docker.png"/>
+                    <pic:cNvPicPr>
+                      <a:picLocks noChangeAspect="1" noChangeArrowheads="1"/>
+                    </pic:cNvPicPr>
+                  </pic:nvPicPr>
+                  <pic:blipFill>
+                    <a:blip r:embed="rId5" cstate="print">
+                      <a:extLst>
+                        <a:ext uri="{28A0092B-C50C-407E-A947-70E740481C1C}">
+                          <a14:useLocalDpi xmlns:a14="http://schemas.microsoft.com/office/drawing/2010/main" val="0"/>
+                        </a:ext>
+                      </a:extLst>
+                    </a:blip>
+                    <a:srcRect/>
+                    <a:stretch>
+                      <a:fillRect/>
+                    </a:stretch>
+                  </pic:blipFill>
+                  <pic:spPr bwMode="auto">
+                    <a:xfrm>
+                      <a:off x="0" y="0"/>
+                      <a:ext cx="3151235" cy="2764039"/>
+                    </a:xfrm>
+                    <a:prstGeom prst="rect">
+                      <a:avLst/>
+                    </a:prstGeom>
+                    <a:noFill/>
+                    <a:ln>
+                      <a:noFill/>
+                    </a:ln>
+                  </pic:spPr>
+                </pic:pic>
+              </a:graphicData>
+            </a:graphic>
+          </wp:inline>
+        </w:drawing>
+      </w:r>
+    </w:p>
+    <w:p>
+      <w:pPr>
         <w:pStyle w:val="ListParagraph"/>
         <w:numPr>
           <w:ilvl w:val="0"/>
@@ -33,7 +183,7 @@
           <w:lang w:val="en-US"/>
         </w:rPr>
       </w:pPr>
-      <w:hyperlink r:id="rId5" w:history="1">
+      <w:hyperlink r:id="rId6" w:history="1">
         <w:r>
           <w:rPr>
             <w:rStyle w:val="Hyperlink"/>
@@ -937,6 +1087,7 @@
           <w:sz w:val="22"/>
           <w:szCs w:val="22"/>
         </w:rPr>
+        <w:lastRenderedPageBreak/>
         <w:t>Then type there:</w:t>
       </w:r>
       <w:r>
@@ -1214,244 +1365,1232 @@
           <w:shd w:val="clear" w:color="auto" w:fill="FFFF00"/>
         </w:rPr>
       </w:pPr>
+    </w:p>
+    <w:p>
+      <w:pPr>
+        <w:pStyle w:val="NormalWeb"/>
+        <w:numPr>
+          <w:ilvl w:val="1"/>
+          <w:numId w:val="1"/>
+        </w:numPr>
+        <w:spacing w:before="0" w:beforeAutospacing="0" w:after="0" w:afterAutospacing="0"/>
+        <w:rPr>
+          <w:rFonts w:asciiTheme="minorHAnsi" w:hAnsiTheme="minorHAnsi" w:cstheme="minorHAnsi"/>
+          <w:sz w:val="22"/>
+          <w:szCs w:val="22"/>
+        </w:rPr>
+      </w:pPr>
+      <w:proofErr w:type="spellStart"/>
+      <w:r>
+        <w:rPr>
+          <w:rFonts w:asciiTheme="minorHAnsi" w:hAnsiTheme="minorHAnsi" w:cstheme="minorHAnsi"/>
+          <w:b/>
+          <w:sz w:val="22"/>
+          <w:szCs w:val="22"/>
+        </w:rPr>
+        <w:t>az</w:t>
+      </w:r>
+      <w:proofErr w:type="spellEnd"/>
+      <w:r>
+        <w:rPr>
+          <w:rFonts w:asciiTheme="minorHAnsi" w:hAnsiTheme="minorHAnsi" w:cstheme="minorHAnsi"/>
+          <w:b/>
+          <w:sz w:val="22"/>
+          <w:szCs w:val="22"/>
+        </w:rPr>
+        <w:t xml:space="preserve"> provider show --namespace </w:t>
+      </w:r>
+      <w:proofErr w:type="spellStart"/>
+      <w:r>
+        <w:rPr>
+          <w:rFonts w:asciiTheme="minorHAnsi" w:hAnsiTheme="minorHAnsi" w:cstheme="minorHAnsi"/>
+          <w:b/>
+          <w:sz w:val="22"/>
+          <w:szCs w:val="22"/>
+        </w:rPr>
+        <w:t>Microsoft.ContainerRegistry</w:t>
+      </w:r>
+      <w:proofErr w:type="spellEnd"/>
+      <w:r>
+        <w:rPr>
+          <w:rFonts w:asciiTheme="minorHAnsi" w:hAnsiTheme="minorHAnsi" w:cstheme="minorHAnsi"/>
+          <w:b/>
+          <w:sz w:val="22"/>
+          <w:szCs w:val="22"/>
+        </w:rPr>
+        <w:t xml:space="preserve"> </w:t>
+      </w:r>
+      <w:r>
+        <w:rPr>
+          <w:rFonts w:asciiTheme="minorHAnsi" w:hAnsiTheme="minorHAnsi" w:cstheme="minorHAnsi"/>
+          <w:b/>
+          <w:sz w:val="22"/>
+          <w:szCs w:val="22"/>
+        </w:rPr>
+        <w:t>–</w:t>
+      </w:r>
+      <w:r>
+        <w:rPr>
+          <w:rFonts w:asciiTheme="minorHAnsi" w:hAnsiTheme="minorHAnsi" w:cstheme="minorHAnsi"/>
+          <w:b/>
+          <w:sz w:val="22"/>
+          <w:szCs w:val="22"/>
+        </w:rPr>
+        <w:t>query</w:t>
+      </w:r>
+      <w:r>
+        <w:rPr>
+          <w:rFonts w:asciiTheme="minorHAnsi" w:hAnsiTheme="minorHAnsi" w:cstheme="minorHAnsi"/>
+          <w:sz w:val="22"/>
+          <w:szCs w:val="22"/>
+        </w:rPr>
+        <w:t xml:space="preserve"> </w:t>
+      </w:r>
+      <w:r>
+        <w:rPr>
+          <w:rFonts w:asciiTheme="minorHAnsi" w:hAnsiTheme="minorHAnsi" w:cstheme="minorHAnsi"/>
+          <w:b/>
+          <w:sz w:val="22"/>
+          <w:szCs w:val="22"/>
+        </w:rPr>
+        <w:t>"</w:t>
+      </w:r>
+      <w:proofErr w:type="spellStart"/>
+      <w:r>
+        <w:rPr>
+          <w:rFonts w:asciiTheme="minorHAnsi" w:hAnsiTheme="minorHAnsi" w:cstheme="minorHAnsi"/>
+          <w:b/>
+          <w:sz w:val="22"/>
+          <w:szCs w:val="22"/>
+        </w:rPr>
+        <w:t>registrationState</w:t>
+      </w:r>
+      <w:proofErr w:type="spellEnd"/>
+      <w:r>
+        <w:rPr>
+          <w:rFonts w:asciiTheme="minorHAnsi" w:hAnsiTheme="minorHAnsi" w:cstheme="minorHAnsi"/>
+          <w:b/>
+          <w:sz w:val="22"/>
+          <w:szCs w:val="22"/>
+        </w:rPr>
+        <w:t>"</w:t>
+      </w:r>
+    </w:p>
+    <w:p>
+      <w:pPr>
+        <w:pStyle w:val="NormalWeb"/>
+        <w:numPr>
+          <w:ilvl w:val="2"/>
+          <w:numId w:val="1"/>
+        </w:numPr>
+        <w:spacing w:before="0" w:beforeAutospacing="0" w:after="0" w:afterAutospacing="0"/>
+        <w:rPr>
+          <w:rFonts w:asciiTheme="minorHAnsi" w:hAnsiTheme="minorHAnsi" w:cstheme="minorHAnsi"/>
+          <w:sz w:val="22"/>
+          <w:szCs w:val="22"/>
+        </w:rPr>
+      </w:pPr>
+      <w:r>
+        <w:rPr>
+          <w:rFonts w:asciiTheme="minorHAnsi" w:hAnsiTheme="minorHAnsi" w:cstheme="minorHAnsi"/>
+          <w:sz w:val="22"/>
+          <w:szCs w:val="22"/>
+        </w:rPr>
+        <w:t xml:space="preserve">It should display as registered then only try the below commands which means running </w:t>
+      </w:r>
+      <w:proofErr w:type="spellStart"/>
+      <w:r>
+        <w:rPr>
+          <w:rFonts w:asciiTheme="minorHAnsi" w:hAnsiTheme="minorHAnsi" w:cstheme="minorHAnsi"/>
+          <w:sz w:val="22"/>
+          <w:szCs w:val="22"/>
+        </w:rPr>
+        <w:t>sh</w:t>
+      </w:r>
+      <w:proofErr w:type="spellEnd"/>
+      <w:r>
+        <w:rPr>
+          <w:rFonts w:asciiTheme="minorHAnsi" w:hAnsiTheme="minorHAnsi" w:cstheme="minorHAnsi"/>
+          <w:sz w:val="22"/>
+          <w:szCs w:val="22"/>
+        </w:rPr>
+        <w:t xml:space="preserve"> files</w:t>
+      </w:r>
+    </w:p>
+    <w:p>
+      <w:pPr>
+        <w:pStyle w:val="ListParagraph"/>
+        <w:ind w:left="1440"/>
+        <w:rPr>
+          <w:b/>
+          <w:lang w:val="en-US"/>
+        </w:rPr>
+      </w:pPr>
+    </w:p>
+    <w:p>
+      <w:pPr>
+        <w:pStyle w:val="ListParagraph"/>
+        <w:numPr>
+          <w:ilvl w:val="0"/>
+          <w:numId w:val="1"/>
+        </w:numPr>
+        <w:rPr>
+          <w:lang w:val="en-US"/>
+        </w:rPr>
+      </w:pPr>
+      <w:r>
+        <w:rPr>
+          <w:lang w:val="en-US"/>
+        </w:rPr>
+        <w:t xml:space="preserve">Type below commands in bash terminal to execute the </w:t>
+      </w:r>
+      <w:r>
+        <w:rPr>
+          <w:lang w:val="en-US"/>
+        </w:rPr>
+        <w:t>Jenkins</w:t>
+      </w:r>
+    </w:p>
+    <w:p>
+      <w:pPr>
+        <w:pStyle w:val="ListParagraph"/>
+        <w:numPr>
+          <w:ilvl w:val="1"/>
+          <w:numId w:val="1"/>
+        </w:numPr>
+        <w:rPr>
+          <w:b/>
+          <w:lang w:val="en-US"/>
+        </w:rPr>
+      </w:pPr>
+      <w:r>
+        <w:rPr>
+          <w:b/>
+          <w:lang w:val="en-US"/>
+        </w:rPr>
+        <w:t>bash ./azure-deploy-jenkins.sh</w:t>
+      </w:r>
+    </w:p>
+    <w:p>
+      <w:pPr>
+        <w:pStyle w:val="ListParagraph"/>
+        <w:numPr>
+          <w:ilvl w:val="2"/>
+          <w:numId w:val="1"/>
+        </w:numPr>
+        <w:rPr>
+          <w:lang w:val="en-US"/>
+        </w:rPr>
+      </w:pPr>
+      <w:r>
+        <w:rPr>
+          <w:lang w:val="en-US"/>
+        </w:rPr>
+        <w:t xml:space="preserve">If its saying any name exists just run the </w:t>
+      </w:r>
+      <w:r>
+        <w:rPr>
+          <w:b/>
+          <w:lang w:val="en-US"/>
+        </w:rPr>
+        <w:t xml:space="preserve">bash </w:t>
+      </w:r>
+      <w:r>
+        <w:rPr>
+          <w:b/>
+          <w:lang w:val="en-US"/>
+        </w:rPr>
+        <w:t>complete-cleanup.sh</w:t>
+      </w:r>
+    </w:p>
+    <w:p>
+      <w:pPr>
+        <w:pStyle w:val="ListParagraph"/>
+        <w:numPr>
+          <w:ilvl w:val="1"/>
+          <w:numId w:val="1"/>
+        </w:numPr>
+        <w:rPr>
+          <w:lang w:val="en-US"/>
+        </w:rPr>
+      </w:pPr>
+      <w:r>
+        <w:rPr>
+          <w:lang w:val="en-US"/>
+        </w:rPr>
+        <w:t xml:space="preserve">After running the above </w:t>
+      </w:r>
+      <w:proofErr w:type="spellStart"/>
+      <w:r>
+        <w:rPr>
+          <w:lang w:val="en-US"/>
+        </w:rPr>
+        <w:t>sh</w:t>
+      </w:r>
+      <w:proofErr w:type="spellEnd"/>
+      <w:r>
+        <w:rPr>
+          <w:lang w:val="en-US"/>
+        </w:rPr>
+        <w:t xml:space="preserve"> file we will get the </w:t>
+      </w:r>
+      <w:r>
+        <w:rPr>
+          <w:lang w:val="en-US"/>
+        </w:rPr>
+        <w:t xml:space="preserve">Jenkins </w:t>
+      </w:r>
+      <w:r>
+        <w:rPr>
+          <w:lang w:val="en-US"/>
+        </w:rPr>
+        <w:t>URL</w:t>
+      </w:r>
+      <w:r>
+        <w:rPr>
+          <w:lang w:val="en-US"/>
+        </w:rPr>
+        <w:t xml:space="preserve"> which we will access the Jenkins and we will get the command </w:t>
+      </w:r>
+      <w:r>
+        <w:rPr>
+          <w:lang w:val="en-US"/>
+        </w:rPr>
+        <w:t xml:space="preserve">to get </w:t>
+      </w:r>
+      <w:r>
+        <w:rPr>
+          <w:lang w:val="en-US"/>
+        </w:rPr>
+        <w:t>the Jenkins password</w:t>
+      </w:r>
+    </w:p>
+    <w:p>
+      <w:pPr>
+        <w:pStyle w:val="ListParagraph"/>
+        <w:ind w:left="1440"/>
+        <w:rPr>
+          <w:noProof/>
+          <w:lang w:eastAsia="en-IN"/>
+        </w:rPr>
+      </w:pPr>
+      <w:r>
+        <w:rPr>
+          <w:noProof/>
+          <w:lang w:eastAsia="en-IN"/>
+        </w:rPr>
+        <w:t>we</w:t>
+      </w:r>
+      <w:r>
+        <w:rPr>
+          <w:noProof/>
+          <w:lang w:eastAsia="en-IN"/>
+        </w:rPr>
+        <w:t xml:space="preserve"> will get like below which is the jenkins url</w:t>
+      </w:r>
+      <w:r>
+        <w:rPr>
+          <w:noProof/>
+          <w:lang w:eastAsia="en-IN"/>
+        </w:rPr>
+        <w:t xml:space="preserve"> click on it. I will get my jenkins</w:t>
+      </w:r>
+    </w:p>
+    <w:p>
+      <w:pPr>
+        <w:pStyle w:val="ListParagraph"/>
+        <w:ind w:left="1440"/>
+        <w:rPr>
+          <w:lang w:val="en-US"/>
+        </w:rPr>
+      </w:pPr>
+      <w:r>
+        <w:rPr>
+          <w:noProof/>
+          <w:lang w:eastAsia="en-IN"/>
+        </w:rPr>
+        <w:drawing>
+          <wp:inline distT="0" distB="0" distL="0" distR="0" wp14:anchorId="2E8923A3" wp14:editId="2ADF99B1">
+            <wp:extent cx="5570896" cy="1607820"/>
+            <wp:effectExtent l="0" t="0" r="0" b="0"/>
+            <wp:docPr id="3" name="Picture 3"/>
+            <wp:cNvGraphicFramePr>
+              <a:graphicFrameLocks xmlns:a="http://schemas.openxmlformats.org/drawingml/2006/main" noChangeAspect="1"/>
+            </wp:cNvGraphicFramePr>
+            <a:graphic xmlns:a="http://schemas.openxmlformats.org/drawingml/2006/main">
+              <a:graphicData uri="http://schemas.openxmlformats.org/drawingml/2006/picture">
+                <pic:pic xmlns:pic="http://schemas.openxmlformats.org/drawingml/2006/picture">
+                  <pic:nvPicPr>
+                    <pic:cNvPr id="1" name=""/>
+                    <pic:cNvPicPr/>
+                  </pic:nvPicPr>
+                  <pic:blipFill>
+                    <a:blip r:embed="rId7"/>
+                    <a:stretch>
+                      <a:fillRect/>
+                    </a:stretch>
+                  </pic:blipFill>
+                  <pic:spPr>
+                    <a:xfrm>
+                      <a:off x="0" y="0"/>
+                      <a:ext cx="5575663" cy="1609196"/>
+                    </a:xfrm>
+                    <a:prstGeom prst="rect">
+                      <a:avLst/>
+                    </a:prstGeom>
+                  </pic:spPr>
+                </pic:pic>
+              </a:graphicData>
+            </a:graphic>
+          </wp:inline>
+        </w:drawing>
+      </w:r>
+    </w:p>
+    <w:p>
+      <w:pPr>
+        <w:pStyle w:val="ListParagraph"/>
+        <w:ind w:left="1440"/>
+        <w:rPr>
+          <w:lang w:val="en-US"/>
+        </w:rPr>
+      </w:pPr>
+    </w:p>
+    <w:p>
+      <w:pPr>
+        <w:pStyle w:val="ListParagraph"/>
+        <w:ind w:left="1440"/>
+        <w:rPr>
+          <w:lang w:val="en-US"/>
+        </w:rPr>
+      </w:pPr>
+      <w:r>
+        <w:rPr>
+          <w:lang w:val="en-US"/>
+        </w:rPr>
+        <w:t>we</w:t>
+      </w:r>
+      <w:r>
+        <w:rPr>
+          <w:lang w:val="en-US"/>
+        </w:rPr>
+        <w:t xml:space="preserve"> will get password from below </w:t>
+      </w:r>
+      <w:proofErr w:type="spellStart"/>
+      <w:r>
+        <w:rPr>
+          <w:lang w:val="en-US"/>
+        </w:rPr>
+        <w:t>hightlighted</w:t>
+      </w:r>
+      <w:proofErr w:type="spellEnd"/>
+      <w:r>
+        <w:rPr>
+          <w:lang w:val="en-US"/>
+        </w:rPr>
+        <w:t xml:space="preserve"> rectangle</w:t>
+      </w:r>
+      <w:r>
+        <w:rPr>
+          <w:lang w:val="en-US"/>
+        </w:rPr>
+        <w:t xml:space="preserve"> this is the command for Jenkins password</w:t>
+      </w:r>
+    </w:p>
+    <w:p>
+      <w:pPr>
+        <w:pStyle w:val="ListParagraph"/>
+        <w:ind w:left="1440"/>
+        <w:rPr>
+          <w:lang w:val="en-US"/>
+        </w:rPr>
+      </w:pPr>
+      <w:r>
+        <w:rPr>
+          <w:noProof/>
+          <w:lang w:eastAsia="en-IN"/>
+        </w:rPr>
+        <w:drawing>
+          <wp:inline distT="0" distB="0" distL="0" distR="0" wp14:anchorId="62C9DB97" wp14:editId="2B5D5A0D">
+            <wp:extent cx="5463540" cy="1570783"/>
+            <wp:effectExtent l="0" t="0" r="3810" b="0"/>
+            <wp:docPr id="4" name="Picture 4"/>
+            <wp:cNvGraphicFramePr>
+              <a:graphicFrameLocks xmlns:a="http://schemas.openxmlformats.org/drawingml/2006/main" noChangeAspect="1"/>
+            </wp:cNvGraphicFramePr>
+            <a:graphic xmlns:a="http://schemas.openxmlformats.org/drawingml/2006/main">
+              <a:graphicData uri="http://schemas.openxmlformats.org/drawingml/2006/picture">
+                <pic:pic xmlns:pic="http://schemas.openxmlformats.org/drawingml/2006/picture">
+                  <pic:nvPicPr>
+                    <pic:cNvPr id="1" name=""/>
+                    <pic:cNvPicPr/>
+                  </pic:nvPicPr>
+                  <pic:blipFill>
+                    <a:blip r:embed="rId8"/>
+                    <a:stretch>
+                      <a:fillRect/>
+                    </a:stretch>
+                  </pic:blipFill>
+                  <pic:spPr>
+                    <a:xfrm>
+                      <a:off x="0" y="0"/>
+                      <a:ext cx="5477989" cy="1574937"/>
+                    </a:xfrm>
+                    <a:prstGeom prst="rect">
+                      <a:avLst/>
+                    </a:prstGeom>
+                  </pic:spPr>
+                </pic:pic>
+              </a:graphicData>
+            </a:graphic>
+          </wp:inline>
+        </w:drawing>
+      </w:r>
+    </w:p>
+    <w:p>
+      <w:pPr>
+        <w:pStyle w:val="ListParagraph"/>
+        <w:ind w:left="1440"/>
+        <w:rPr>
+          <w:lang w:val="en-US"/>
+        </w:rPr>
+      </w:pPr>
+    </w:p>
+    <w:p>
+      <w:pPr>
+        <w:pStyle w:val="ListParagraph"/>
+        <w:ind w:left="1440"/>
+        <w:rPr>
+          <w:b/>
+          <w:lang w:val="en-US"/>
+        </w:rPr>
+      </w:pPr>
+      <w:r>
+        <w:rPr>
+          <w:b/>
+          <w:lang w:val="en-US"/>
+        </w:rPr>
+        <w:t>NOTE: Use your URL and to get the password use your command</w:t>
+      </w:r>
+    </w:p>
+    <w:p>
+      <w:pPr>
+        <w:rPr>
+          <w:b/>
+          <w:lang w:val="en-US"/>
+        </w:rPr>
+      </w:pPr>
+    </w:p>
+    <w:p>
+      <w:pPr>
+        <w:pStyle w:val="ListParagraph"/>
+        <w:numPr>
+          <w:ilvl w:val="1"/>
+          <w:numId w:val="1"/>
+        </w:numPr>
+        <w:rPr>
+          <w:lang w:val="en-US"/>
+        </w:rPr>
+      </w:pPr>
+      <w:r>
+        <w:rPr>
+          <w:lang w:val="en-US"/>
+        </w:rPr>
+        <w:t>admin is your username and password you will get from above command</w:t>
+      </w:r>
+    </w:p>
+    <w:p>
+      <w:pPr>
+        <w:pStyle w:val="ListParagraph"/>
+        <w:numPr>
+          <w:ilvl w:val="2"/>
+          <w:numId w:val="1"/>
+        </w:numPr>
+        <w:rPr>
+          <w:lang w:val="en-US"/>
+        </w:rPr>
+      </w:pPr>
+      <w:r>
+        <w:rPr>
+          <w:lang w:val="en-US"/>
+        </w:rPr>
+        <w:t>username: admin</w:t>
+      </w:r>
+    </w:p>
+    <w:p>
+      <w:pPr>
+        <w:pStyle w:val="ListParagraph"/>
+        <w:numPr>
+          <w:ilvl w:val="2"/>
+          <w:numId w:val="1"/>
+        </w:numPr>
+        <w:rPr>
+          <w:lang w:val="en-US"/>
+        </w:rPr>
+      </w:pPr>
+      <w:r>
+        <w:rPr>
+          <w:lang w:val="en-US"/>
+        </w:rPr>
+        <w:t xml:space="preserve">password: </w:t>
+      </w:r>
+      <w:proofErr w:type="spellStart"/>
+      <w:r>
+        <w:rPr>
+          <w:lang w:val="en-US"/>
+        </w:rPr>
+        <w:t>axrgjotewdvnmllydsss</w:t>
+      </w:r>
+      <w:proofErr w:type="spellEnd"/>
+    </w:p>
+    <w:p>
+      <w:pPr>
+        <w:pStyle w:val="ListParagraph"/>
+        <w:numPr>
+          <w:ilvl w:val="2"/>
+          <w:numId w:val="1"/>
+        </w:numPr>
+        <w:rPr>
+          <w:lang w:val="en-US"/>
+        </w:rPr>
+      </w:pPr>
+      <w:r>
+        <w:rPr>
+          <w:lang w:val="en-US"/>
+        </w:rPr>
+        <w:t xml:space="preserve">Give username and password in the Jenkins </w:t>
+      </w:r>
+      <w:proofErr w:type="spellStart"/>
+      <w:r>
+        <w:rPr>
+          <w:lang w:val="en-US"/>
+        </w:rPr>
+        <w:t>url</w:t>
+      </w:r>
+      <w:proofErr w:type="spellEnd"/>
+      <w:r>
+        <w:rPr>
+          <w:lang w:val="en-US"/>
+        </w:rPr>
+        <w:t>.</w:t>
+      </w:r>
+    </w:p>
+    <w:p>
+      <w:pPr>
+        <w:pStyle w:val="ListParagraph"/>
+        <w:numPr>
+          <w:ilvl w:val="2"/>
+          <w:numId w:val="1"/>
+        </w:numPr>
+        <w:rPr>
+          <w:lang w:val="en-US"/>
+        </w:rPr>
+      </w:pPr>
+      <w:r>
+        <w:rPr>
+          <w:lang w:val="en-US"/>
+        </w:rPr>
+        <w:lastRenderedPageBreak/>
+        <w:t xml:space="preserve">Select the “setup plugins” in the Jenkins </w:t>
+      </w:r>
+      <w:proofErr w:type="spellStart"/>
+      <w:r>
+        <w:rPr>
+          <w:lang w:val="en-US"/>
+        </w:rPr>
+        <w:t>url</w:t>
+      </w:r>
+      <w:proofErr w:type="spellEnd"/>
+    </w:p>
+    <w:p>
+      <w:pPr>
+        <w:pStyle w:val="ListParagraph"/>
+        <w:numPr>
+          <w:ilvl w:val="2"/>
+          <w:numId w:val="1"/>
+        </w:numPr>
+        <w:rPr>
+          <w:lang w:val="en-US"/>
+        </w:rPr>
+      </w:pPr>
+      <w:r>
+        <w:rPr>
+          <w:lang w:val="en-US"/>
+        </w:rPr>
+        <w:t xml:space="preserve">After completing above steps our Jenkins </w:t>
+      </w:r>
+      <w:proofErr w:type="spellStart"/>
+      <w:r>
+        <w:rPr>
+          <w:lang w:val="en-US"/>
+        </w:rPr>
+        <w:t>url</w:t>
+      </w:r>
+      <w:proofErr w:type="spellEnd"/>
+      <w:r>
+        <w:rPr>
+          <w:lang w:val="en-US"/>
+        </w:rPr>
+        <w:t xml:space="preserve"> looks like this</w:t>
+      </w:r>
+    </w:p>
+    <w:p>
+      <w:pPr>
+        <w:pStyle w:val="ListParagraph"/>
+        <w:ind w:left="2160"/>
+        <w:rPr>
+          <w:lang w:val="en-US"/>
+        </w:rPr>
+      </w:pPr>
+      <w:r>
+        <w:rPr>
+          <w:noProof/>
+          <w:lang w:eastAsia="en-IN"/>
+        </w:rPr>
+        <w:drawing>
+          <wp:inline distT="0" distB="0" distL="0" distR="0" wp14:anchorId="2661A981" wp14:editId="04CB3C6C">
+            <wp:extent cx="5160010" cy="2208983"/>
+            <wp:effectExtent l="0" t="0" r="2540" b="1270"/>
+            <wp:docPr id="5" name="Picture 5"/>
+            <wp:cNvGraphicFramePr>
+              <a:graphicFrameLocks xmlns:a="http://schemas.openxmlformats.org/drawingml/2006/main" noChangeAspect="1"/>
+            </wp:cNvGraphicFramePr>
+            <a:graphic xmlns:a="http://schemas.openxmlformats.org/drawingml/2006/main">
+              <a:graphicData uri="http://schemas.openxmlformats.org/drawingml/2006/picture">
+                <pic:pic xmlns:pic="http://schemas.openxmlformats.org/drawingml/2006/picture">
+                  <pic:nvPicPr>
+                    <pic:cNvPr id="1" name=""/>
+                    <pic:cNvPicPr/>
+                  </pic:nvPicPr>
+                  <pic:blipFill>
+                    <a:blip r:embed="rId9"/>
+                    <a:stretch>
+                      <a:fillRect/>
+                    </a:stretch>
+                  </pic:blipFill>
+                  <pic:spPr>
+                    <a:xfrm>
+                      <a:off x="0" y="0"/>
+                      <a:ext cx="5219602" cy="2234494"/>
+                    </a:xfrm>
+                    <a:prstGeom prst="rect">
+                      <a:avLst/>
+                    </a:prstGeom>
+                  </pic:spPr>
+                </pic:pic>
+              </a:graphicData>
+            </a:graphic>
+          </wp:inline>
+        </w:drawing>
+      </w:r>
+    </w:p>
+    <w:p>
+      <w:pPr>
+        <w:pStyle w:val="ListParagraph"/>
+        <w:ind w:left="2160"/>
+        <w:rPr>
+          <w:lang w:val="en-US"/>
+        </w:rPr>
+      </w:pPr>
+    </w:p>
+    <w:p>
+      <w:pPr>
+        <w:pStyle w:val="ListParagraph"/>
+        <w:numPr>
+          <w:ilvl w:val="1"/>
+          <w:numId w:val="1"/>
+        </w:numPr>
+        <w:rPr>
+          <w:lang w:val="en-US"/>
+        </w:rPr>
+      </w:pPr>
+      <w:r>
+        <w:rPr>
+          <w:lang w:val="en-US"/>
+        </w:rPr>
+        <w:t xml:space="preserve">To see the repository </w:t>
+      </w:r>
+      <w:proofErr w:type="spellStart"/>
+      <w:r>
+        <w:rPr>
+          <w:lang w:val="en-US"/>
+        </w:rPr>
+        <w:t>goto</w:t>
+      </w:r>
+      <w:proofErr w:type="spellEnd"/>
+      <w:r>
+        <w:rPr>
+          <w:lang w:val="en-US"/>
+        </w:rPr>
+        <w:t xml:space="preserve"> Home=&gt;ResourceManager=&gt;ResourceGroups=&gt;research-report-jenkins-rg=&gt;reportjenkinsacrDDMM=&gt;Services=&gt;Repositories</w:t>
+      </w:r>
+    </w:p>
+    <w:p>
+      <w:pPr>
+        <w:pStyle w:val="ListParagraph"/>
+        <w:numPr>
+          <w:ilvl w:val="2"/>
+          <w:numId w:val="1"/>
+        </w:numPr>
+        <w:rPr>
+          <w:lang w:val="en-US"/>
+        </w:rPr>
+      </w:pPr>
+      <w:r>
+        <w:rPr>
+          <w:lang w:val="en-US"/>
+        </w:rPr>
+        <w:t>This image only will run in the container</w:t>
+      </w:r>
+    </w:p>
+    <w:p>
+      <w:pPr>
+        <w:ind w:firstLine="720"/>
+        <w:rPr>
+          <w:lang w:val="en-US"/>
+        </w:rPr>
+      </w:pPr>
+    </w:p>
+    <w:p>
+      <w:pPr>
+        <w:ind w:left="720"/>
+        <w:rPr>
+          <w:lang w:val="en-US"/>
+        </w:rPr>
+      </w:pPr>
+      <w:r>
+        <w:rPr>
+          <w:lang w:val="en-US"/>
+        </w:rPr>
+        <w:tab/>
+      </w:r>
+      <w:r>
+        <w:rPr>
+          <w:lang w:val="en-US"/>
+        </w:rPr>
+        <w:tab/>
+      </w:r>
+      <w:r>
+        <w:rPr>
+          <w:lang w:val="en-US"/>
+        </w:rPr>
+        <w:tab/>
+      </w:r>
+      <w:r>
+        <w:rPr>
+          <w:noProof/>
+          <w:lang w:eastAsia="en-IN"/>
+        </w:rPr>
+        <w:drawing>
+          <wp:inline distT="0" distB="0" distL="0" distR="0" wp14:anchorId="64149565" wp14:editId="0BE919D3">
+            <wp:extent cx="5660876" cy="2470785"/>
+            <wp:effectExtent l="0" t="0" r="0" b="5715"/>
+            <wp:docPr id="6" name="Picture 6"/>
+            <wp:cNvGraphicFramePr>
+              <a:graphicFrameLocks xmlns:a="http://schemas.openxmlformats.org/drawingml/2006/main" noChangeAspect="1"/>
+            </wp:cNvGraphicFramePr>
+            <a:graphic xmlns:a="http://schemas.openxmlformats.org/drawingml/2006/main">
+              <a:graphicData uri="http://schemas.openxmlformats.org/drawingml/2006/picture">
+                <pic:pic xmlns:pic="http://schemas.openxmlformats.org/drawingml/2006/picture">
+                  <pic:nvPicPr>
+                    <pic:cNvPr id="1" name=""/>
+                    <pic:cNvPicPr/>
+                  </pic:nvPicPr>
+                  <pic:blipFill>
+                    <a:blip r:embed="rId10"/>
+                    <a:stretch>
+                      <a:fillRect/>
+                    </a:stretch>
+                  </pic:blipFill>
+                  <pic:spPr>
+                    <a:xfrm>
+                      <a:off x="0" y="0"/>
+                      <a:ext cx="5700911" cy="2488259"/>
+                    </a:xfrm>
+                    <a:prstGeom prst="rect">
+                      <a:avLst/>
+                    </a:prstGeom>
+                  </pic:spPr>
+                </pic:pic>
+              </a:graphicData>
+            </a:graphic>
+          </wp:inline>
+        </w:drawing>
+      </w:r>
+    </w:p>
+    <w:p>
+      <w:pPr>
+        <w:pStyle w:val="ListParagraph"/>
+        <w:numPr>
+          <w:ilvl w:val="1"/>
+          <w:numId w:val="1"/>
+        </w:numPr>
+        <w:rPr>
+          <w:lang w:val="en-US"/>
+        </w:rPr>
+      </w:pPr>
+      <w:r>
+        <w:rPr>
+          <w:lang w:val="en-US"/>
+        </w:rPr>
+        <w:t>We have to add the global credentials to make the connectivity between Jenkins and Azure to make the connectivity perform below steps.</w:t>
+      </w:r>
+    </w:p>
+    <w:p>
+      <w:pPr>
+        <w:pStyle w:val="ListParagraph"/>
+        <w:numPr>
+          <w:ilvl w:val="2"/>
+          <w:numId w:val="1"/>
+        </w:numPr>
+        <w:rPr>
+          <w:lang w:val="en-US"/>
+        </w:rPr>
+      </w:pPr>
+      <w:r>
+        <w:rPr>
+          <w:lang w:val="en-US"/>
+        </w:rPr>
+        <w:t>Click on Settings button in Jenkins=&gt;click on Manage Jenkins</w:t>
+      </w:r>
+    </w:p>
+    <w:p>
+      <w:pPr>
+        <w:pStyle w:val="ListParagraph"/>
+        <w:ind w:left="2880"/>
+        <w:rPr>
+          <w:lang w:val="en-US"/>
+        </w:rPr>
+      </w:pPr>
+      <w:r>
+        <w:rPr>
+          <w:noProof/>
+          <w:lang w:eastAsia="en-IN"/>
+        </w:rPr>
+        <w:drawing>
+          <wp:inline distT="0" distB="0" distL="0" distR="0" wp14:anchorId="216AC698" wp14:editId="0158E4D3">
+            <wp:extent cx="3230880" cy="1202010"/>
+            <wp:effectExtent l="0" t="0" r="7620" b="0"/>
+            <wp:docPr id="8" name="Picture 8"/>
+            <wp:cNvGraphicFramePr>
+              <a:graphicFrameLocks xmlns:a="http://schemas.openxmlformats.org/drawingml/2006/main" noChangeAspect="1"/>
+            </wp:cNvGraphicFramePr>
+            <a:graphic xmlns:a="http://schemas.openxmlformats.org/drawingml/2006/main">
+              <a:graphicData uri="http://schemas.openxmlformats.org/drawingml/2006/picture">
+                <pic:pic xmlns:pic="http://schemas.openxmlformats.org/drawingml/2006/picture">
+                  <pic:nvPicPr>
+                    <pic:cNvPr id="1" name=""/>
+                    <pic:cNvPicPr/>
+                  </pic:nvPicPr>
+                  <pic:blipFill>
+                    <a:blip r:embed="rId11"/>
+                    <a:stretch>
+                      <a:fillRect/>
+                    </a:stretch>
+                  </pic:blipFill>
+                  <pic:spPr>
+                    <a:xfrm>
+                      <a:off x="0" y="0"/>
+                      <a:ext cx="3256016" cy="1211362"/>
+                    </a:xfrm>
+                    <a:prstGeom prst="rect">
+                      <a:avLst/>
+                    </a:prstGeom>
+                  </pic:spPr>
+                </pic:pic>
+              </a:graphicData>
+            </a:graphic>
+          </wp:inline>
+        </w:drawing>
+      </w:r>
+    </w:p>
+    <w:p>
+      <w:pPr>
+        <w:ind w:left="1440" w:firstLine="720"/>
+        <w:rPr>
+          <w:lang w:val="en-US"/>
+        </w:rPr>
+      </w:pPr>
+      <w:r>
+        <w:rPr>
+          <w:lang w:val="en-US"/>
+        </w:rPr>
+        <w:t>ii</w:t>
+      </w:r>
+      <w:r>
+        <w:rPr>
+          <w:lang w:val="en-US"/>
+        </w:rPr>
+        <w:t>. Open the Security</w:t>
+      </w:r>
+    </w:p>
+    <w:p>
+      <w:pPr>
+        <w:rPr>
+          <w:lang w:val="en-US"/>
+        </w:rPr>
+      </w:pPr>
+      <w:r>
+        <w:rPr>
+          <w:noProof/>
+          <w:lang w:eastAsia="en-IN"/>
+        </w:rPr>
+        <w:lastRenderedPageBreak/>
+        <w:drawing>
+          <wp:inline distT="0" distB="0" distL="0" distR="0" wp14:anchorId="398F4027" wp14:editId="34FBF2F8">
+            <wp:extent cx="5387340" cy="1433084"/>
+            <wp:effectExtent l="0" t="0" r="3810" b="0"/>
+            <wp:docPr id="9" name="Picture 9"/>
+            <wp:cNvGraphicFramePr>
+              <a:graphicFrameLocks xmlns:a="http://schemas.openxmlformats.org/drawingml/2006/main" noChangeAspect="1"/>
+            </wp:cNvGraphicFramePr>
+            <a:graphic xmlns:a="http://schemas.openxmlformats.org/drawingml/2006/main">
+              <a:graphicData uri="http://schemas.openxmlformats.org/drawingml/2006/picture">
+                <pic:pic xmlns:pic="http://schemas.openxmlformats.org/drawingml/2006/picture">
+                  <pic:nvPicPr>
+                    <pic:cNvPr id="1" name=""/>
+                    <pic:cNvPicPr/>
+                  </pic:nvPicPr>
+                  <pic:blipFill>
+                    <a:blip r:embed="rId12"/>
+                    <a:stretch>
+                      <a:fillRect/>
+                    </a:stretch>
+                  </pic:blipFill>
+                  <pic:spPr>
+                    <a:xfrm>
+                      <a:off x="0" y="0"/>
+                      <a:ext cx="5555871" cy="1477915"/>
+                    </a:xfrm>
+                    <a:prstGeom prst="rect">
+                      <a:avLst/>
+                    </a:prstGeom>
+                  </pic:spPr>
+                </pic:pic>
+              </a:graphicData>
+            </a:graphic>
+          </wp:inline>
+        </w:drawing>
+      </w:r>
+    </w:p>
+    <w:p>
+      <w:pPr>
+        <w:rPr>
+          <w:lang w:val="en-US"/>
+        </w:rPr>
+      </w:pPr>
+      <w:r>
+        <w:rPr>
+          <w:lang w:val="en-US"/>
+        </w:rPr>
+        <w:tab/>
+      </w:r>
+    </w:p>
+    <w:p>
+      <w:pPr>
+        <w:rPr>
+          <w:lang w:val="en-US"/>
+        </w:rPr>
+      </w:pPr>
+      <w:r>
+        <w:rPr>
+          <w:lang w:val="en-US"/>
+        </w:rPr>
+        <w:tab/>
+      </w:r>
+      <w:r>
+        <w:rPr>
+          <w:lang w:val="en-US"/>
+        </w:rPr>
+        <w:tab/>
+        <w:t>ii</w:t>
+      </w:r>
+      <w:r>
+        <w:rPr>
+          <w:lang w:val="en-US"/>
+        </w:rPr>
+        <w:tab/>
+        <w:t xml:space="preserve">click on Enable proxy </w:t>
+      </w:r>
+      <w:proofErr w:type="spellStart"/>
+      <w:r>
+        <w:rPr>
+          <w:lang w:val="en-US"/>
+        </w:rPr>
+        <w:t>compability</w:t>
+      </w:r>
+      <w:proofErr w:type="spellEnd"/>
+      <w:r>
+        <w:rPr>
+          <w:lang w:val="en-US"/>
+        </w:rPr>
+        <w:t xml:space="preserve"> checkbox</w:t>
+      </w:r>
+      <w:r>
+        <w:rPr>
+          <w:lang w:val="en-US"/>
+        </w:rPr>
+        <w:t xml:space="preserve"> finally click on save</w:t>
+      </w:r>
+      <w:r>
+        <w:rPr>
+          <w:lang w:val="en-US"/>
+        </w:rPr>
+        <w:t xml:space="preserve"> then Apply</w:t>
+      </w:r>
+    </w:p>
+    <w:p>
+      <w:pPr>
+        <w:rPr>
+          <w:lang w:val="en-US"/>
+        </w:rPr>
+      </w:pPr>
+      <w:r>
+        <w:rPr>
+          <w:lang w:val="en-US"/>
+        </w:rPr>
+        <w:tab/>
+      </w:r>
+      <w:r>
+        <w:rPr>
+          <w:lang w:val="en-US"/>
+        </w:rPr>
+        <w:tab/>
+      </w:r>
+      <w:r>
+        <w:rPr>
+          <w:lang w:val="en-US"/>
+        </w:rPr>
+        <w:tab/>
+      </w:r>
+      <w:r>
+        <w:rPr>
+          <w:noProof/>
+          <w:lang w:eastAsia="en-IN"/>
+        </w:rPr>
+        <w:drawing>
+          <wp:inline distT="0" distB="0" distL="0" distR="0" wp14:anchorId="58C97579" wp14:editId="4AE633A9">
+            <wp:extent cx="3665220" cy="2246425"/>
+            <wp:effectExtent l="0" t="0" r="0" b="1905"/>
+            <wp:docPr id="10" name="Picture 10"/>
+            <wp:cNvGraphicFramePr>
+              <a:graphicFrameLocks xmlns:a="http://schemas.openxmlformats.org/drawingml/2006/main" noChangeAspect="1"/>
+            </wp:cNvGraphicFramePr>
+            <a:graphic xmlns:a="http://schemas.openxmlformats.org/drawingml/2006/main">
+              <a:graphicData uri="http://schemas.openxmlformats.org/drawingml/2006/picture">
+                <pic:pic xmlns:pic="http://schemas.openxmlformats.org/drawingml/2006/picture">
+                  <pic:nvPicPr>
+                    <pic:cNvPr id="1" name=""/>
+                    <pic:cNvPicPr/>
+                  </pic:nvPicPr>
+                  <pic:blipFill>
+                    <a:blip r:embed="rId13"/>
+                    <a:stretch>
+                      <a:fillRect/>
+                    </a:stretch>
+                  </pic:blipFill>
+                  <pic:spPr>
+                    <a:xfrm>
+                      <a:off x="0" y="0"/>
+                      <a:ext cx="3680034" cy="2255505"/>
+                    </a:xfrm>
+                    <a:prstGeom prst="rect">
+                      <a:avLst/>
+                    </a:prstGeom>
+                  </pic:spPr>
+                </pic:pic>
+              </a:graphicData>
+            </a:graphic>
+          </wp:inline>
+        </w:drawing>
+      </w:r>
+    </w:p>
+    <w:p>
+      <w:pPr>
+        <w:pStyle w:val="ListParagraph"/>
+        <w:numPr>
+          <w:ilvl w:val="0"/>
+          <w:numId w:val="1"/>
+        </w:numPr>
+        <w:rPr>
+          <w:lang w:val="en-US"/>
+        </w:rPr>
+      </w:pPr>
+      <w:r>
+        <w:rPr>
+          <w:lang w:val="en-US"/>
+        </w:rPr>
+        <w:t xml:space="preserve">Now we will setup the </w:t>
+      </w:r>
+      <w:proofErr w:type="gramStart"/>
+      <w:r>
+        <w:rPr>
+          <w:lang w:val="en-US"/>
+        </w:rPr>
+        <w:t>infra</w:t>
+      </w:r>
+      <w:r>
+        <w:rPr>
+          <w:lang w:val="en-US"/>
+        </w:rPr>
+        <w:t>(</w:t>
+      </w:r>
+      <w:proofErr w:type="gramEnd"/>
+      <w:r>
+        <w:rPr>
+          <w:lang w:val="en-US"/>
+        </w:rPr>
+        <w:t>This is my Azure Infrastructure</w:t>
+      </w:r>
+      <w:r>
+        <w:rPr>
+          <w:lang w:val="en-US"/>
+        </w:rPr>
+        <w:t xml:space="preserve"> before we are setting up the Jenkins infrastructure</w:t>
+      </w:r>
       <w:bookmarkStart w:id="0" w:name="_GoBack"/>
       <w:bookmarkEnd w:id="0"/>
-    </w:p>
-    <w:p>
-      <w:pPr>
-        <w:pStyle w:val="NormalWeb"/>
+      <w:r>
+        <w:rPr>
+          <w:lang w:val="en-US"/>
+        </w:rPr>
+        <w:t>)</w:t>
+      </w:r>
+    </w:p>
+    <w:p>
+      <w:pPr>
+        <w:pStyle w:val="ListParagraph"/>
         <w:numPr>
           <w:ilvl w:val="1"/>
           <w:numId w:val="1"/>
         </w:numPr>
-        <w:spacing w:before="0" w:beforeAutospacing="0" w:after="0" w:afterAutospacing="0"/>
-        <w:rPr>
-          <w:rFonts w:asciiTheme="minorHAnsi" w:hAnsiTheme="minorHAnsi" w:cstheme="minorHAnsi"/>
-          <w:sz w:val="22"/>
-          <w:szCs w:val="22"/>
-        </w:rPr>
-      </w:pPr>
-      <w:proofErr w:type="spellStart"/>
-      <w:r>
-        <w:rPr>
-          <w:rFonts w:asciiTheme="minorHAnsi" w:hAnsiTheme="minorHAnsi" w:cstheme="minorHAnsi"/>
-          <w:b/>
-          <w:sz w:val="22"/>
-          <w:szCs w:val="22"/>
-        </w:rPr>
-        <w:t>az</w:t>
-      </w:r>
-      <w:proofErr w:type="spellEnd"/>
-      <w:r>
-        <w:rPr>
-          <w:rFonts w:asciiTheme="minorHAnsi" w:hAnsiTheme="minorHAnsi" w:cstheme="minorHAnsi"/>
-          <w:b/>
-          <w:sz w:val="22"/>
-          <w:szCs w:val="22"/>
-        </w:rPr>
-        <w:t xml:space="preserve"> provider show --namespace </w:t>
-      </w:r>
-      <w:proofErr w:type="spellStart"/>
-      <w:r>
-        <w:rPr>
-          <w:rFonts w:asciiTheme="minorHAnsi" w:hAnsiTheme="minorHAnsi" w:cstheme="minorHAnsi"/>
-          <w:b/>
-          <w:sz w:val="22"/>
-          <w:szCs w:val="22"/>
-        </w:rPr>
-        <w:t>Microsoft.ContainerRegistry</w:t>
-      </w:r>
-      <w:proofErr w:type="spellEnd"/>
-      <w:r>
-        <w:rPr>
-          <w:rFonts w:asciiTheme="minorHAnsi" w:hAnsiTheme="minorHAnsi" w:cstheme="minorHAnsi"/>
-          <w:b/>
-          <w:sz w:val="22"/>
-          <w:szCs w:val="22"/>
-        </w:rPr>
-        <w:t xml:space="preserve"> </w:t>
-      </w:r>
-      <w:r>
-        <w:rPr>
-          <w:rFonts w:asciiTheme="minorHAnsi" w:hAnsiTheme="minorHAnsi" w:cstheme="minorHAnsi"/>
-          <w:b/>
-          <w:sz w:val="22"/>
-          <w:szCs w:val="22"/>
-        </w:rPr>
-        <w:t>–</w:t>
-      </w:r>
-      <w:r>
-        <w:rPr>
-          <w:rFonts w:asciiTheme="minorHAnsi" w:hAnsiTheme="minorHAnsi" w:cstheme="minorHAnsi"/>
-          <w:b/>
-          <w:sz w:val="22"/>
-          <w:szCs w:val="22"/>
-        </w:rPr>
-        <w:t>query</w:t>
-      </w:r>
-      <w:r>
-        <w:rPr>
-          <w:rFonts w:asciiTheme="minorHAnsi" w:hAnsiTheme="minorHAnsi" w:cstheme="minorHAnsi"/>
-          <w:sz w:val="22"/>
-          <w:szCs w:val="22"/>
-        </w:rPr>
-        <w:t xml:space="preserve"> </w:t>
-      </w:r>
-      <w:r>
-        <w:rPr>
-          <w:rFonts w:asciiTheme="minorHAnsi" w:hAnsiTheme="minorHAnsi" w:cstheme="minorHAnsi"/>
-          <w:b/>
-          <w:sz w:val="22"/>
-          <w:szCs w:val="22"/>
-        </w:rPr>
-        <w:t>"</w:t>
-      </w:r>
-      <w:proofErr w:type="spellStart"/>
-      <w:r>
-        <w:rPr>
-          <w:rFonts w:asciiTheme="minorHAnsi" w:hAnsiTheme="minorHAnsi" w:cstheme="minorHAnsi"/>
-          <w:b/>
-          <w:sz w:val="22"/>
-          <w:szCs w:val="22"/>
-        </w:rPr>
-        <w:t>registrationState</w:t>
-      </w:r>
-      <w:proofErr w:type="spellEnd"/>
-      <w:r>
-        <w:rPr>
-          <w:rFonts w:asciiTheme="minorHAnsi" w:hAnsiTheme="minorHAnsi" w:cstheme="minorHAnsi"/>
-          <w:b/>
-          <w:sz w:val="22"/>
-          <w:szCs w:val="22"/>
-        </w:rPr>
-        <w:t>"</w:t>
-      </w:r>
-    </w:p>
-    <w:p>
-      <w:pPr>
-        <w:pStyle w:val="NormalWeb"/>
-        <w:numPr>
-          <w:ilvl w:val="2"/>
-          <w:numId w:val="1"/>
-        </w:numPr>
-        <w:spacing w:before="0" w:beforeAutospacing="0" w:after="0" w:afterAutospacing="0"/>
-        <w:rPr>
-          <w:rFonts w:asciiTheme="minorHAnsi" w:hAnsiTheme="minorHAnsi" w:cstheme="minorHAnsi"/>
-          <w:sz w:val="22"/>
-          <w:szCs w:val="22"/>
-        </w:rPr>
-      </w:pPr>
-      <w:r>
-        <w:rPr>
-          <w:rFonts w:asciiTheme="minorHAnsi" w:hAnsiTheme="minorHAnsi" w:cstheme="minorHAnsi"/>
-          <w:sz w:val="22"/>
-          <w:szCs w:val="22"/>
-        </w:rPr>
-        <w:t xml:space="preserve">It should display as registered then only try the below commands which means running </w:t>
-      </w:r>
-      <w:proofErr w:type="spellStart"/>
-      <w:r>
-        <w:rPr>
-          <w:rFonts w:asciiTheme="minorHAnsi" w:hAnsiTheme="minorHAnsi" w:cstheme="minorHAnsi"/>
-          <w:sz w:val="22"/>
-          <w:szCs w:val="22"/>
-        </w:rPr>
-        <w:t>sh</w:t>
-      </w:r>
-      <w:proofErr w:type="spellEnd"/>
-      <w:r>
-        <w:rPr>
-          <w:rFonts w:asciiTheme="minorHAnsi" w:hAnsiTheme="minorHAnsi" w:cstheme="minorHAnsi"/>
-          <w:sz w:val="22"/>
-          <w:szCs w:val="22"/>
-        </w:rPr>
-        <w:t xml:space="preserve"> files</w:t>
-      </w:r>
-    </w:p>
-    <w:p>
-      <w:pPr>
-        <w:pStyle w:val="ListParagraph"/>
-        <w:ind w:left="1440"/>
-        <w:rPr>
-          <w:b/>
-          <w:lang w:val="en-US"/>
-        </w:rPr>
-      </w:pPr>
-    </w:p>
-    <w:p>
-      <w:pPr>
-        <w:pStyle w:val="ListParagraph"/>
-        <w:numPr>
-          <w:ilvl w:val="0"/>
-          <w:numId w:val="1"/>
-        </w:numPr>
-        <w:rPr>
-          <w:lang w:val="en-US"/>
-        </w:rPr>
-      </w:pPr>
-      <w:r>
-        <w:rPr>
-          <w:lang w:val="en-US"/>
-        </w:rPr>
-        <w:t xml:space="preserve">Type below commands in bash terminal to execute the </w:t>
-      </w:r>
-      <w:r>
-        <w:rPr>
-          <w:lang w:val="en-US"/>
-        </w:rPr>
-        <w:t>Jenkins</w:t>
-      </w:r>
-    </w:p>
-    <w:p>
-      <w:pPr>
-        <w:pStyle w:val="ListParagraph"/>
-        <w:numPr>
-          <w:ilvl w:val="1"/>
-          <w:numId w:val="1"/>
-        </w:numPr>
-        <w:rPr>
-          <w:b/>
-          <w:lang w:val="en-US"/>
-        </w:rPr>
-      </w:pPr>
-      <w:r>
-        <w:rPr>
-          <w:b/>
-          <w:lang w:val="en-US"/>
-        </w:rPr>
-        <w:t>bash ./azure-deploy-jenkins.sh</w:t>
-      </w:r>
-    </w:p>
-    <w:p>
-      <w:pPr>
-        <w:pStyle w:val="ListParagraph"/>
-        <w:numPr>
-          <w:ilvl w:val="2"/>
-          <w:numId w:val="1"/>
-        </w:numPr>
-        <w:rPr>
-          <w:lang w:val="en-US"/>
-        </w:rPr>
-      </w:pPr>
-      <w:r>
-        <w:rPr>
-          <w:lang w:val="en-US"/>
-        </w:rPr>
-        <w:t xml:space="preserve">If its saying any name exists just run the </w:t>
-      </w:r>
-      <w:r>
-        <w:rPr>
-          <w:b/>
-          <w:lang w:val="en-US"/>
-        </w:rPr>
-        <w:t xml:space="preserve">bash </w:t>
-      </w:r>
-      <w:r>
-        <w:rPr>
-          <w:b/>
-          <w:lang w:val="en-US"/>
-        </w:rPr>
-        <w:t>complete-cleanup.sh</w:t>
+        <w:rPr>
+          <w:lang w:val="en-US"/>
+        </w:rPr>
+      </w:pPr>
+      <w:r>
+        <w:rPr>
+          <w:lang w:val="en-US"/>
+        </w:rPr>
+        <w:t>bash setup-app-infrastructure.sh</w:t>
+      </w:r>
+    </w:p>
+    <w:p>
+      <w:pPr>
+        <w:rPr>
+          <w:lang w:val="en-US"/>
+        </w:rPr>
+      </w:pPr>
+      <w:r>
+        <w:rPr>
+          <w:lang w:val="en-US"/>
+        </w:rPr>
+        <w:tab/>
+      </w:r>
+      <w:r>
+        <w:rPr>
+          <w:lang w:val="en-US"/>
+        </w:rPr>
+        <w:tab/>
       </w:r>
     </w:p>
     <w:sectPr>
@@ -1467,6 +2606,95 @@
 <file path=word/numbering.xml><?xml version="1.0" encoding="utf-8"?>
 <w:numbering xmlns:wpc="http://schemas.microsoft.com/office/word/2010/wordprocessingCanvas" xmlns:cx="http://schemas.microsoft.com/office/drawing/2014/chartex" xmlns:mc="http://schemas.openxmlformats.org/markup-compatibility/2006" xmlns:o="urn:schemas-microsoft-com:office:office" xmlns:r="http://schemas.openxmlformats.org/officeDocument/2006/relationships" xmlns:m="http://schemas.openxmlformats.org/officeDocument/2006/math" xmlns:v="urn:schemas-microsoft-com:vml" xmlns:wp14="http://schemas.microsoft.com/office/word/2010/wordprocessingDrawing" xmlns:wp="http://schemas.openxmlformats.org/drawingml/2006/wordprocessingDrawing" xmlns:w10="urn:schemas-microsoft-com:office:word" xmlns:w="http://schemas.openxmlformats.org/wordprocessingml/2006/main" xmlns:w14="http://schemas.microsoft.com/office/word/2010/wordml" xmlns:w15="http://schemas.microsoft.com/office/word/2012/wordml" xmlns:w16se="http://schemas.microsoft.com/office/word/2015/wordml/symex" xmlns:wpg="http://schemas.microsoft.com/office/word/2010/wordprocessingGroup" xmlns:wpi="http://schemas.microsoft.com/office/word/2010/wordprocessingInk" xmlns:wne="http://schemas.microsoft.com/office/word/2006/wordml" xmlns:wps="http://schemas.microsoft.com/office/word/2010/wordprocessingShape" mc:Ignorable="w14 w15 w16se wp14">
   <w:abstractNum w:abstractNumId="0" w15:restartNumberingAfterBreak="0">
+    <w:nsid w:val="25613F39"/>
+    <w:multiLevelType w:val="hybridMultilevel"/>
+    <w:tmpl w:val="80D62666"/>
+    <w:lvl w:ilvl="0" w:tplc="C030A3D4">
+      <w:start w:val="3"/>
+      <w:numFmt w:val="lowerRoman"/>
+      <w:lvlText w:val="%1."/>
+      <w:lvlJc w:val="left"/>
+      <w:pPr>
+        <w:ind w:left="2160" w:hanging="720"/>
+      </w:pPr>
+      <w:rPr>
+        <w:rFonts w:hint="default"/>
+      </w:rPr>
+    </w:lvl>
+    <w:lvl w:ilvl="1" w:tplc="40090019" w:tentative="1">
+      <w:start w:val="1"/>
+      <w:numFmt w:val="lowerLetter"/>
+      <w:lvlText w:val="%2."/>
+      <w:lvlJc w:val="left"/>
+      <w:pPr>
+        <w:ind w:left="2520" w:hanging="360"/>
+      </w:pPr>
+    </w:lvl>
+    <w:lvl w:ilvl="2" w:tplc="4009001B" w:tentative="1">
+      <w:start w:val="1"/>
+      <w:numFmt w:val="lowerRoman"/>
+      <w:lvlText w:val="%3."/>
+      <w:lvlJc w:val="right"/>
+      <w:pPr>
+        <w:ind w:left="3240" w:hanging="180"/>
+      </w:pPr>
+    </w:lvl>
+    <w:lvl w:ilvl="3" w:tplc="4009000F" w:tentative="1">
+      <w:start w:val="1"/>
+      <w:numFmt w:val="decimal"/>
+      <w:lvlText w:val="%4."/>
+      <w:lvlJc w:val="left"/>
+      <w:pPr>
+        <w:ind w:left="3960" w:hanging="360"/>
+      </w:pPr>
+    </w:lvl>
+    <w:lvl w:ilvl="4" w:tplc="40090019" w:tentative="1">
+      <w:start w:val="1"/>
+      <w:numFmt w:val="lowerLetter"/>
+      <w:lvlText w:val="%5."/>
+      <w:lvlJc w:val="left"/>
+      <w:pPr>
+        <w:ind w:left="4680" w:hanging="360"/>
+      </w:pPr>
+    </w:lvl>
+    <w:lvl w:ilvl="5" w:tplc="4009001B" w:tentative="1">
+      <w:start w:val="1"/>
+      <w:numFmt w:val="lowerRoman"/>
+      <w:lvlText w:val="%6."/>
+      <w:lvlJc w:val="right"/>
+      <w:pPr>
+        <w:ind w:left="5400" w:hanging="180"/>
+      </w:pPr>
+    </w:lvl>
+    <w:lvl w:ilvl="6" w:tplc="4009000F" w:tentative="1">
+      <w:start w:val="1"/>
+      <w:numFmt w:val="decimal"/>
+      <w:lvlText w:val="%7."/>
+      <w:lvlJc w:val="left"/>
+      <w:pPr>
+        <w:ind w:left="6120" w:hanging="360"/>
+      </w:pPr>
+    </w:lvl>
+    <w:lvl w:ilvl="7" w:tplc="40090019" w:tentative="1">
+      <w:start w:val="1"/>
+      <w:numFmt w:val="lowerLetter"/>
+      <w:lvlText w:val="%8."/>
+      <w:lvlJc w:val="left"/>
+      <w:pPr>
+        <w:ind w:left="6840" w:hanging="360"/>
+      </w:pPr>
+    </w:lvl>
+    <w:lvl w:ilvl="8" w:tplc="4009001B" w:tentative="1">
+      <w:start w:val="1"/>
+      <w:numFmt w:val="lowerRoman"/>
+      <w:lvlText w:val="%9."/>
+      <w:lvlJc w:val="right"/>
+      <w:pPr>
+        <w:ind w:left="7560" w:hanging="180"/>
+      </w:pPr>
+    </w:lvl>
+  </w:abstractNum>
+  <w:abstractNum w:abstractNumId="1" w15:restartNumberingAfterBreak="0">
     <w:nsid w:val="3B944CF1"/>
     <w:multiLevelType w:val="multilevel"/>
     <w:tmpl w:val="DB9C7F9E"/>
@@ -1579,11 +2807,11 @@
       </w:pPr>
     </w:lvl>
   </w:abstractNum>
-  <w:abstractNum w:abstractNumId="1" w15:restartNumberingAfterBreak="0">
+  <w:abstractNum w:abstractNumId="2" w15:restartNumberingAfterBreak="0">
     <w:nsid w:val="7B5536CB"/>
     <w:multiLevelType w:val="hybridMultilevel"/>
-    <w:tmpl w:val="8BDE2ACA"/>
-    <w:lvl w:ilvl="0" w:tplc="4009000F">
+    <w:tmpl w:val="738AD44A"/>
+    <w:lvl w:ilvl="0" w:tplc="CBECBBB2">
       <w:start w:val="1"/>
       <w:numFmt w:val="decimal"/>
       <w:lvlText w:val="%1."/>
@@ -1592,7 +2820,7 @@
         <w:ind w:left="720" w:hanging="360"/>
       </w:pPr>
       <w:rPr>
-        <w:rFonts w:hint="default"/>
+        <w:rFonts w:asciiTheme="minorHAnsi" w:eastAsiaTheme="minorHAnsi" w:hAnsiTheme="minorHAnsi" w:cstheme="minorBidi"/>
       </w:rPr>
     </w:lvl>
     <w:lvl w:ilvl="1" w:tplc="40090019">
@@ -1669,9 +2897,12 @@
     </w:lvl>
   </w:abstractNum>
   <w:num w:numId="1">
+    <w:abstractNumId w:val="2"/>
+  </w:num>
+  <w:num w:numId="2">
     <w:abstractNumId w:val="1"/>
   </w:num>
-  <w:num w:numId="2">
+  <w:num w:numId="3">
     <w:abstractNumId w:val="0"/>
   </w:num>
 </w:numbering>

</xml_diff>